<commit_message>
Added past unpaid bill in current bill Refactored Code
</commit_message>
<xml_diff>
--- a/Test_Project/Template.docx
+++ b/Test_Project/Template.docx
@@ -1995,14 +1995,16 @@
                 <w:rFonts w:ascii="Arial" w:hAnsi="Arial"/>
               </w:rPr>
             </w:pPr>
-            <w:bookmarkStart w:id="22" w:name="total2"/>
+            <w:bookmarkStart w:id="22" w:name="amount2"/>
+            <w:bookmarkStart w:id="23" w:name="total2"/>
+            <w:bookmarkEnd w:id="22"/>
             <w:r>
               <w:rPr>
                 <w:rFonts w:ascii="Arial" w:hAnsi="Arial"/>
               </w:rPr>
               <w:t>[total2]</w:t>
             </w:r>
-            <w:bookmarkEnd w:id="22"/>
+            <w:bookmarkEnd w:id="23"/>
           </w:p>
         </w:tc>
         <w:tc>
@@ -2023,14 +2025,14 @@
                 <w:rFonts w:ascii="Arial" w:hAnsi="Arial"/>
               </w:rPr>
             </w:pPr>
-            <w:bookmarkStart w:id="23" w:name="due"/>
+            <w:bookmarkStart w:id="24" w:name="due"/>
             <w:r>
               <w:rPr>
                 <w:rFonts w:ascii="Arial" w:hAnsi="Arial"/>
               </w:rPr>
               <w:t>[due]</w:t>
             </w:r>
-            <w:bookmarkEnd w:id="23"/>
+            <w:bookmarkEnd w:id="24"/>
           </w:p>
         </w:tc>
         <w:tc>
@@ -2309,7 +2311,7 @@
                 <w:bCs/>
               </w:rPr>
             </w:pPr>
-            <w:bookmarkStart w:id="24" w:name="taxable"/>
+            <w:bookmarkStart w:id="25" w:name="taxable"/>
             <w:r>
               <w:rPr>
                 <w:rFonts w:ascii="Arial" w:hAnsi="Arial"/>
@@ -2318,7 +2320,7 @@
               </w:rPr>
               <w:t>[taxable]</w:t>
             </w:r>
-            <w:bookmarkEnd w:id="24"/>
+            <w:bookmarkEnd w:id="25"/>
           </w:p>
         </w:tc>
       </w:tr>
@@ -2463,7 +2465,7 @@
                 <w:rFonts w:ascii="Arial" w:hAnsi="Arial"/>
               </w:rPr>
             </w:pPr>
-            <w:bookmarkStart w:id="25" w:name="cgst"/>
+            <w:bookmarkStart w:id="26" w:name="cgst"/>
             <w:r>
               <w:rPr>
                 <w:rFonts w:ascii="Arial" w:hAnsi="Arial"/>
@@ -2484,7 +2486,7 @@
               </w:rPr>
               <w:t>]</w:t>
             </w:r>
-            <w:bookmarkEnd w:id="25"/>
+            <w:bookmarkEnd w:id="26"/>
           </w:p>
         </w:tc>
       </w:tr>
@@ -2635,7 +2637,7 @@
                 <w:rFonts w:ascii="Arial" w:hAnsi="Arial"/>
               </w:rPr>
             </w:pPr>
-            <w:bookmarkStart w:id="26" w:name="sgst"/>
+            <w:bookmarkStart w:id="27" w:name="sgst"/>
             <w:r>
               <w:rPr>
                 <w:rFonts w:ascii="Arial" w:hAnsi="Arial"/>
@@ -2656,7 +2658,7 @@
               </w:rPr>
               <w:t>]</w:t>
             </w:r>
-            <w:bookmarkEnd w:id="26"/>
+            <w:bookmarkEnd w:id="27"/>
           </w:p>
         </w:tc>
       </w:tr>
@@ -2793,14 +2795,14 @@
                 <w:rFonts w:ascii="Arial" w:hAnsi="Arial"/>
               </w:rPr>
             </w:pPr>
-            <w:bookmarkStart w:id="27" w:name="round"/>
+            <w:bookmarkStart w:id="28" w:name="round"/>
             <w:r>
               <w:rPr>
                 <w:rFonts w:ascii="Arial" w:hAnsi="Arial"/>
               </w:rPr>
               <w:t>[round]</w:t>
             </w:r>
-            <w:bookmarkEnd w:id="27"/>
+            <w:bookmarkEnd w:id="28"/>
           </w:p>
         </w:tc>
       </w:tr>
@@ -2843,7 +2845,7 @@
               </w:rPr>
               <w:t xml:space="preserve"> </w:t>
             </w:r>
-            <w:bookmarkStart w:id="28" w:name="totalwords"/>
+            <w:bookmarkStart w:id="29" w:name="totalwords"/>
             <w:r>
               <w:rPr>
                 <w:rFonts w:ascii="Arial" w:hAnsi="Arial"/>
@@ -2870,7 +2872,7 @@
               </w:rPr>
               <w:t>]</w:t>
             </w:r>
-            <w:bookmarkEnd w:id="28"/>
+            <w:bookmarkEnd w:id="29"/>
           </w:p>
         </w:tc>
         <w:tc>
@@ -2921,7 +2923,7 @@
                 <w:bCs/>
               </w:rPr>
             </w:pPr>
-            <w:bookmarkStart w:id="29" w:name="total"/>
+            <w:bookmarkStart w:id="30" w:name="total"/>
             <w:r>
               <w:rPr>
                 <w:rFonts w:ascii="Arial" w:hAnsi="Arial"/>
@@ -2930,7 +2932,7 @@
               </w:rPr>
               <w:t>[total]</w:t>
             </w:r>
-            <w:bookmarkEnd w:id="29"/>
+            <w:bookmarkEnd w:id="30"/>
           </w:p>
         </w:tc>
       </w:tr>

</xml_diff>